<commit_message>
Incorporated feedback on the abstract.
</commit_message>
<xml_diff>
--- a/Old_Draft_Manuscripts/B3_Hackathon_Abstract_Draft.docx
+++ b/Old_Draft_Manuscripts/B3_Hackathon_Abstract_Draft.docx
@@ -5,6 +5,9 @@
     <w:p>
       <w:pPr>
         <w:pStyle w:val="Heading1"/>
+        <w:rPr>
+          <w:rFonts w:hint="eastAsia"/>
+        </w:rPr>
       </w:pPr>
       <w:r>
         <w:t>Abstract</w:t>
@@ -15,19 +18,7 @@
     </w:p>
     <w:p>
       <w:r>
-        <w:t>During the 2024 B-Cubed Hackathon</w:t>
-      </w:r>
-      <w:r>
-        <w:t>, we extend</w:t>
-      </w:r>
-      <w:r>
-        <w:t>ed</w:t>
-      </w:r>
-      <w:r>
-        <w:t xml:space="preserve"> the R package "</w:t>
-      </w:r>
-      <w:r>
-        <w:t>`</w:t>
+        <w:t>During the 2024 B-Cubed Hackathon, we extended the R package "`</w:t>
       </w:r>
       <w:proofErr w:type="spellStart"/>
       <w:r>
@@ -35,188 +26,127 @@
       </w:r>
       <w:proofErr w:type="spellEnd"/>
       <w:r>
-        <w:t>`</w:t>
-      </w:r>
-      <w:r>
-        <w:t>" by incorporating Time-Weighted Dynamic Time Warping (TWDTW)</w:t>
-      </w:r>
+        <w:t>`" by incorporating Time-Weighted Dynamic Time Warping (TWDTW) to the package’s pre-existing `</w:t>
+      </w:r>
+      <w:proofErr w:type="spellStart"/>
+      <w:r>
+        <w:t>paRao</w:t>
+      </w:r>
+      <w:proofErr w:type="spellEnd"/>
+      <w:r>
+        <w:t xml:space="preserve">()` function for the calculation of parametric Rao’s Quadratic Diversity (Rao’s Q) index. </w:t>
+      </w:r>
+      <w:del w:id="0" w:author="Matteo Marcantonio" w:date="2024-06-06T07:14:00Z">
+        <w:r>
+          <w:delText>The implementation within "`rasterdiv`" uses the "`twtwd`" function from the `TWDTW` R package.</w:delText>
+        </w:r>
+      </w:del>
+      <w:r>
+        <w:t xml:space="preserve">This </w:t>
+      </w:r>
+      <w:del w:id="1" w:author="Matteo Marcantonio" w:date="2024-06-06T07:14:00Z">
+        <w:r>
+          <w:delText xml:space="preserve">enhances </w:delText>
+        </w:r>
+      </w:del>
+      <w:ins w:id="2" w:author="Matteo Marcantonio" w:date="2024-06-06T07:14:00Z">
+        <w:r>
+          <w:t xml:space="preserve">expands </w:t>
+        </w:r>
+      </w:ins>
+      <w:r>
+        <w:t xml:space="preserve">the user’s ability to </w:t>
+      </w:r>
+      <w:del w:id="3" w:author="Matteo Marcantonio" w:date="2024-06-06T07:14:00Z">
+        <w:r>
+          <w:delText xml:space="preserve">accurately </w:delText>
+        </w:r>
+      </w:del>
+      <w:r>
+        <w:t xml:space="preserve">biodiversity </w:t>
+      </w:r>
+      <w:r>
+        <w:t xml:space="preserve">trends </w:t>
+      </w:r>
+      <w:r>
+        <w:t>when using</w:t>
+      </w:r>
+      <w:del w:id="4" w:author="Matteo Marcantonio" w:date="2024-06-06T07:15:00Z">
+        <w:r>
+          <w:delText xml:space="preserve"> contemporary</w:delText>
+        </w:r>
+      </w:del>
       <w:r>
         <w:t xml:space="preserve"> </w:t>
       </w:r>
-      <w:r>
-        <w:t xml:space="preserve">to </w:t>
-      </w:r>
-      <w:r>
-        <w:t xml:space="preserve">the package’s pre-existing </w:t>
-      </w:r>
-      <w:r>
-        <w:t>`</w:t>
+      <w:ins w:id="5" w:author="Matteo Marcantonio" w:date="2024-06-06T07:15:00Z">
+        <w:r>
+          <w:t xml:space="preserve">time series </w:t>
+        </w:r>
+      </w:ins>
+      <w:ins w:id="6" w:author="Matteo Marcantonio" w:date="2024-06-06T07:16:00Z">
+        <w:r>
+          <w:t>of Earth Observations</w:t>
+        </w:r>
+      </w:ins>
+      <w:del w:id="7" w:author="Matteo Marcantonio" w:date="2024-06-06T07:16:00Z">
+        <w:r>
+          <w:delText xml:space="preserve">remote sensing </w:delText>
+        </w:r>
+      </w:del>
+      <w:del w:id="8" w:author="Matteo Marcantonio" w:date="2024-06-06T07:15:00Z">
+        <w:r>
+          <w:delText>tools like satellite images</w:delText>
+        </w:r>
+      </w:del>
+      <w:r>
+        <w:t xml:space="preserve">. </w:t>
+      </w:r>
+      <w:r>
+        <w:t>B</w:t>
+      </w:r>
+      <w:r>
+        <w:t xml:space="preserve">iodiversity indices </w:t>
+      </w:r>
+      <w:r>
+        <w:t>like</w:t>
+      </w:r>
+      <w:r>
+        <w:t xml:space="preserve"> Shannon’s H do not </w:t>
+      </w:r>
+      <w:r>
+        <w:t>consider</w:t>
+      </w:r>
+      <w:r>
+        <w:t xml:space="preserve"> </w:t>
       </w:r>
       <w:proofErr w:type="spellStart"/>
       <w:r>
-        <w:t>pa</w:t>
-      </w:r>
-      <w:r>
-        <w:t>R</w:t>
-      </w:r>
-      <w:r>
-        <w:t>ao</w:t>
+        <w:t>spatio</w:t>
       </w:r>
       <w:proofErr w:type="spellEnd"/>
       <w:r>
-        <w:t>()`</w:t>
-      </w:r>
-      <w:r>
-        <w:t xml:space="preserve"> function for the calculation of parametric Rao’s Q</w:t>
-      </w:r>
-      <w:r>
-        <w:t xml:space="preserve">uadratic </w:t>
-      </w:r>
-      <w:r>
-        <w:t>Diversity</w:t>
-      </w:r>
-      <w:r>
-        <w:t xml:space="preserve"> (Rao’s Q)</w:t>
-      </w:r>
-      <w:r>
-        <w:t xml:space="preserve"> index. </w:t>
-      </w:r>
-      <w:r>
-        <w:t>The implementation within "`</w:t>
-      </w:r>
-      <w:proofErr w:type="spellStart"/>
-      <w:r>
-        <w:t>rasterdiv</w:t>
-      </w:r>
-      <w:proofErr w:type="spellEnd"/>
-      <w:r>
-        <w:t>`" uses the "`</w:t>
-      </w:r>
-      <w:proofErr w:type="spellStart"/>
-      <w:r>
-        <w:t>twtwd</w:t>
-      </w:r>
-      <w:proofErr w:type="spellEnd"/>
-      <w:r>
-        <w:t xml:space="preserve">`" function from the </w:t>
-      </w:r>
-      <w:r>
-        <w:t>`</w:t>
-      </w:r>
-      <w:r>
-        <w:t>TWDTW</w:t>
-      </w:r>
-      <w:r>
-        <w:t>`</w:t>
-      </w:r>
-      <w:r>
-        <w:t xml:space="preserve"> R package.</w:t>
-      </w:r>
-      <w:r>
-        <w:t xml:space="preserve"> </w:t>
-      </w:r>
-      <w:r>
-        <w:t xml:space="preserve">This </w:t>
-      </w:r>
-      <w:r>
-        <w:t>enhance</w:t>
-      </w:r>
-      <w:r>
-        <w:t>s</w:t>
-      </w:r>
-      <w:r>
-        <w:t xml:space="preserve"> </w:t>
-      </w:r>
-      <w:r>
-        <w:t xml:space="preserve">the user’s ability to accurately assess </w:t>
-      </w:r>
-      <w:r>
-        <w:t xml:space="preserve">biodiversity </w:t>
-      </w:r>
-      <w:r>
-        <w:t xml:space="preserve">when using contemporary </w:t>
-      </w:r>
-      <w:r>
-        <w:t>remote sensing</w:t>
-      </w:r>
-      <w:r>
-        <w:t xml:space="preserve"> tools like satellite image</w:t>
-      </w:r>
-      <w:r>
-        <w:t>s</w:t>
-      </w:r>
-      <w:r>
-        <w:t xml:space="preserve">. </w:t>
-      </w:r>
-      <w:r>
-        <w:t xml:space="preserve">As </w:t>
-      </w:r>
-      <w:r>
-        <w:t>some b</w:t>
-      </w:r>
-      <w:r>
-        <w:t>iodiversity indices</w:t>
-      </w:r>
-      <w:r>
-        <w:t xml:space="preserve"> (e.g. Shannon’s H) do</w:t>
-      </w:r>
-      <w:r>
-        <w:t xml:space="preserve"> </w:t>
-      </w:r>
-      <w:r>
-        <w:t>n</w:t>
-      </w:r>
-      <w:r>
-        <w:t>o</w:t>
-      </w:r>
-      <w:r>
-        <w:t xml:space="preserve">t account for </w:t>
-      </w:r>
-      <w:proofErr w:type="spellStart"/>
-      <w:r>
-        <w:t>spatio</w:t>
-      </w:r>
-      <w:proofErr w:type="spellEnd"/>
-      <w:r>
-        <w:t xml:space="preserve">-temporal dynamics at all, and others (e.g. Rao’s Q) only include the </w:t>
-      </w:r>
-      <w:r>
-        <w:t xml:space="preserve">spatial </w:t>
-      </w:r>
-      <w:r>
-        <w:t>dimension</w:t>
+        <w:t xml:space="preserve">-temporal dynamics, and others (e.g. Rao’s Q) only </w:t>
+      </w:r>
+      <w:r>
+        <w:t>incorporate geographic distance between observations</w:t>
       </w:r>
       <w:r>
         <w:t xml:space="preserve">, </w:t>
       </w:r>
       <w:r>
-        <w:t xml:space="preserve">significant </w:t>
-      </w:r>
-      <w:r>
-        <w:t xml:space="preserve">variations in </w:t>
-      </w:r>
-      <w:r>
-        <w:t>phenolog</w:t>
-      </w:r>
-      <w:r>
-        <w:t xml:space="preserve">y </w:t>
-      </w:r>
-      <w:r>
-        <w:t>are often overlooked</w:t>
-      </w:r>
-      <w:r>
-        <w:t xml:space="preserve">. </w:t>
+        <w:t xml:space="preserve">often leaving </w:t>
+      </w:r>
+      <w:r>
+        <w:t xml:space="preserve">phenological variation </w:t>
+      </w:r>
+      <w:r>
+        <w:t>overlooked.</w:t>
       </w:r>
     </w:p>
     <w:p>
       <w:r>
-        <w:t>Through</w:t>
-      </w:r>
-      <w:r>
-        <w:t xml:space="preserve"> integrating TWDTW</w:t>
-      </w:r>
-      <w:r>
-        <w:t xml:space="preserve"> into the `</w:t>
+        <w:t>Through integrating TWDTW into the `</w:t>
       </w:r>
       <w:proofErr w:type="spellStart"/>
       <w:r>
@@ -224,123 +154,86 @@
       </w:r>
       <w:proofErr w:type="spellEnd"/>
       <w:r>
-        <w:t>()` function</w:t>
-      </w:r>
-      <w:r>
-        <w:t xml:space="preserve">, </w:t>
-      </w:r>
-      <w:r>
-        <w:t xml:space="preserve">users can </w:t>
-      </w:r>
-      <w:r>
-        <w:t>better</w:t>
-      </w:r>
-      <w:r>
-        <w:t xml:space="preserve"> </w:t>
-      </w:r>
-      <w:r>
-        <w:t>assess</w:t>
-      </w:r>
-      <w:r>
-        <w:t xml:space="preserve"> an ecosystem’s biodiversity</w:t>
-      </w:r>
-      <w:r>
-        <w:t xml:space="preserve"> by accounting for </w:t>
-      </w:r>
-      <w:r>
-        <w:t xml:space="preserve">phenological </w:t>
-      </w:r>
-      <w:r>
-        <w:t xml:space="preserve">differences among </w:t>
-      </w:r>
-      <w:r>
-        <w:t>its constituent flora</w:t>
-      </w:r>
-      <w:r>
-        <w:t xml:space="preserve">. This is particularly valuable </w:t>
-      </w:r>
-      <w:r>
-        <w:t>for</w:t>
-      </w:r>
-      <w:r>
-        <w:t xml:space="preserve"> distinguishing between natural habitats and artificial land cover types, which </w:t>
-      </w:r>
-      <w:r>
-        <w:t xml:space="preserve">can </w:t>
-      </w:r>
-      <w:r>
-        <w:t xml:space="preserve">lack phenological changes. </w:t>
-      </w:r>
-      <w:r>
-        <w:t>Previous studies</w:t>
-      </w:r>
-      <w:r>
-        <w:t xml:space="preserve"> have</w:t>
-      </w:r>
-      <w:r>
-        <w:t xml:space="preserve"> also found</w:t>
-      </w:r>
-      <w:r>
-        <w:t xml:space="preserve"> that the time weighting </w:t>
-      </w:r>
-      <w:r>
-        <w:t>ability</w:t>
-      </w:r>
-      <w:r>
-        <w:t xml:space="preserve"> of </w:t>
-      </w:r>
-      <w:r>
-        <w:t xml:space="preserve">TWDTW enables </w:t>
-      </w:r>
-      <w:r>
-        <w:t>the discernment of</w:t>
-      </w:r>
-      <w:r>
-        <w:t xml:space="preserve"> different floral community types which could otherwise</w:t>
-      </w:r>
-      <w:r>
-        <w:t xml:space="preserve"> be </w:t>
-      </w:r>
-      <w:r>
-        <w:t xml:space="preserve">misclassified as the same by traditional </w:t>
-      </w:r>
-      <w:r>
-        <w:t>D</w:t>
-      </w:r>
-      <w:r>
-        <w:t xml:space="preserve">ynamic </w:t>
-      </w:r>
-      <w:r>
-        <w:t>T</w:t>
-      </w:r>
-      <w:r>
-        <w:t xml:space="preserve">ime </w:t>
-      </w:r>
-      <w:r>
-        <w:t>W</w:t>
-      </w:r>
-      <w:r>
-        <w:t>arping</w:t>
-      </w:r>
-      <w:r>
-        <w:t xml:space="preserve"> (DTW)</w:t>
-      </w:r>
-      <w:r>
-        <w:t xml:space="preserve"> approaches</w:t>
-      </w:r>
-      <w:r>
-        <w:t>.</w:t>
+        <w:t xml:space="preserve">()` function, users can </w:t>
+      </w:r>
+      <w:del w:id="9" w:author="Matteo Marcantonio" w:date="2024-06-06T07:18:00Z">
+        <w:r>
+          <w:delText xml:space="preserve">better </w:delText>
+        </w:r>
+      </w:del>
+      <w:r>
+        <w:t xml:space="preserve">assess </w:t>
+      </w:r>
+      <w:ins w:id="10" w:author="Matteo Marcantonio" w:date="2024-06-06T07:18:00Z">
+        <w:r>
+          <w:t xml:space="preserve">different facets of </w:t>
+        </w:r>
+      </w:ins>
+      <w:r>
+        <w:t xml:space="preserve">an ecosystem’s biodiversity by </w:t>
+      </w:r>
+      <w:r>
+        <w:t>incorporating</w:t>
+      </w:r>
+      <w:r>
+        <w:t xml:space="preserve"> phenological differences among its </w:t>
+      </w:r>
+      <w:ins w:id="11" w:author="Matteo Marcantonio" w:date="2024-06-06T07:18:00Z">
+        <w:r>
+          <w:t>plant communities</w:t>
+        </w:r>
+      </w:ins>
+      <w:del w:id="12" w:author="Matteo Marcantonio" w:date="2024-06-06T07:18:00Z">
+        <w:r>
+          <w:delText>constituent flora</w:delText>
+        </w:r>
+      </w:del>
+      <w:r>
+        <w:t xml:space="preserve">. This is </w:t>
+      </w:r>
+      <w:del w:id="13" w:author="Matteo Marcantonio" w:date="2024-06-06T07:19:00Z">
+        <w:r>
+          <w:delText xml:space="preserve">particularly </w:delText>
+        </w:r>
+      </w:del>
+      <w:ins w:id="14" w:author="Matteo Marcantonio" w:date="2024-06-06T07:19:00Z">
+        <w:r>
+          <w:t xml:space="preserve">also </w:t>
+        </w:r>
+      </w:ins>
+      <w:r>
+        <w:t xml:space="preserve">valuable </w:t>
+      </w:r>
+      <w:r>
+        <w:t>to distinguish</w:t>
+      </w:r>
+      <w:r>
+        <w:t xml:space="preserve"> between natural habitats</w:t>
+      </w:r>
+      <w:ins w:id="15" w:author="Matteo Marcantonio" w:date="2024-06-06T07:19:00Z">
+        <w:r>
+          <w:t xml:space="preserve"> that follow a seasonal phenological trend</w:t>
+        </w:r>
+      </w:ins>
+      <w:r>
+        <w:t xml:space="preserve"> and artificial land cover types, which </w:t>
+      </w:r>
+      <w:r>
+        <w:t>may</w:t>
+      </w:r>
+      <w:r>
+        <w:t xml:space="preserve"> lack phenological changes. Previous studies have also found that the time weighting ability of TWDTW enables the discernment of different floral community types which could otherwise be misclassified as the same </w:t>
+      </w:r>
+      <w:r>
+        <w:t>with</w:t>
+      </w:r>
+      <w:r>
+        <w:t xml:space="preserve"> traditional Dynamic Time Warping (DTW).</w:t>
       </w:r>
     </w:p>
     <w:p>
       <w:r>
-        <w:t xml:space="preserve">To evaluate the efficacy of </w:t>
-      </w:r>
-      <w:r>
-        <w:t xml:space="preserve">TWDTW within </w:t>
-      </w:r>
-      <w:r>
-        <w:t>the `</w:t>
+        <w:t>To evaluate the efficacy of TWDTW within the `</w:t>
       </w:r>
       <w:proofErr w:type="spellStart"/>
       <w:r>
@@ -348,117 +241,143 @@
       </w:r>
       <w:proofErr w:type="spellEnd"/>
       <w:r>
-        <w:t>()` function, w</w:t>
-      </w:r>
-      <w:r>
-        <w:t xml:space="preserve">e </w:t>
-      </w:r>
-      <w:r>
-        <w:t>compared the ability of</w:t>
-      </w:r>
+        <w:t xml:space="preserve">()` function, we compared the ability of TWDTW Rao’s Q index </w:t>
+      </w:r>
+      <w:r>
+        <w:t>against</w:t>
+      </w:r>
+      <w:r>
+        <w:t xml:space="preserve"> other biodiversity indices at classifying the different </w:t>
+      </w:r>
+      <w:del w:id="16" w:author="Matteo Marcantonio" w:date="2024-06-06T07:20:00Z">
+        <w:r>
+          <w:delText xml:space="preserve">floral </w:delText>
+        </w:r>
+      </w:del>
+      <w:ins w:id="17" w:author="Matteo Marcantonio" w:date="2024-06-06T07:20:00Z">
+        <w:r>
+          <w:t xml:space="preserve">plant </w:t>
+        </w:r>
+      </w:ins>
+      <w:r>
+        <w:t xml:space="preserve">communities in a disturbed grassland in Calabria, Italy. Our study used a Planet Phenological Index (PPI) </w:t>
+      </w:r>
+      <w:r>
+        <w:t xml:space="preserve">time series </w:t>
+      </w:r>
+      <w:r>
+        <w:t xml:space="preserve">from the Sentinel-2 satellite network. The results indicated that accounting for phenological cycles can filter out artefacts and better </w:t>
+      </w:r>
+      <w:del w:id="18" w:author="Matteo Marcantonio" w:date="2024-06-06T07:20:00Z">
+        <w:r>
+          <w:delText>classify</w:delText>
+        </w:r>
+      </w:del>
+      <w:del w:id="19" w:author="Utente guest" w:date="2024-06-06T09:44:00Z">
+        <w:r>
+          <w:delText xml:space="preserve">separate </w:delText>
+        </w:r>
+      </w:del>
+      <w:ins w:id="20" w:author="Utente guest" w:date="2024-06-06T09:44:00Z">
+        <w:r>
+          <w:t>distinguish</w:t>
+        </w:r>
+      </w:ins>
       <w:r>
         <w:t xml:space="preserve"> </w:t>
       </w:r>
-      <w:r>
-        <w:t xml:space="preserve">TWDTW </w:t>
-      </w:r>
-      <w:r>
-        <w:t>Rao’s Q index</w:t>
-      </w:r>
-      <w:r>
-        <w:t xml:space="preserve"> with other biodiversity indices</w:t>
-      </w:r>
-      <w:r>
-        <w:t xml:space="preserve"> </w:t>
-      </w:r>
-      <w:r>
-        <w:t>at</w:t>
-      </w:r>
-      <w:r>
-        <w:t xml:space="preserve"> </w:t>
-      </w:r>
-      <w:r>
-        <w:t>classify</w:t>
-      </w:r>
+      <w:del w:id="21" w:author="Matteo Marcantonio" w:date="2024-06-06T07:20:00Z">
+        <w:r>
+          <w:delText>floral</w:delText>
+        </w:r>
+      </w:del>
+      <w:del w:id="22" w:author="Matteo Marcantonio" w:date="2024-06-06T07:21:00Z">
+        <w:r>
+          <w:delText xml:space="preserve"> communities</w:delText>
+        </w:r>
+      </w:del>
+      <w:ins w:id="23" w:author="Matteo Marcantonio" w:date="2024-06-06T07:21:00Z">
+        <w:r>
+          <w:t>habitats with differ</w:t>
+        </w:r>
+      </w:ins>
       <w:r>
         <w:t>ing</w:t>
       </w:r>
-      <w:r>
-        <w:t xml:space="preserve"> the di</w:t>
-      </w:r>
-      <w:r>
-        <w:t xml:space="preserve">fferent </w:t>
-      </w:r>
-      <w:r>
-        <w:t xml:space="preserve">floral communities </w:t>
-      </w:r>
-      <w:r>
-        <w:t>in</w:t>
-      </w:r>
-      <w:r>
-        <w:t xml:space="preserve"> a disturbed grassland</w:t>
-      </w:r>
-      <w:r>
-        <w:t xml:space="preserve"> in Calabria, Italy.</w:t>
-      </w:r>
-      <w:r>
-        <w:t xml:space="preserve"> </w:t>
-      </w:r>
-      <w:r>
-        <w:t xml:space="preserve">Our study used a time series </w:t>
-      </w:r>
-      <w:r>
-        <w:t xml:space="preserve">of Planet Phenological Index (PPI) </w:t>
-      </w:r>
-      <w:r>
-        <w:t xml:space="preserve">data from </w:t>
-      </w:r>
-      <w:r>
-        <w:t xml:space="preserve">the Sentinel-2 satellite network. </w:t>
-      </w:r>
-      <w:r>
-        <w:t xml:space="preserve">The results indicated </w:t>
-      </w:r>
-      <w:r>
-        <w:t>that accounting for phenological cycles can filter out art</w:t>
-      </w:r>
+      <w:ins w:id="24" w:author="Matteo Marcantonio" w:date="2024-06-06T07:21:00Z">
+        <w:r>
+          <w:t xml:space="preserve"> plant species diversity</w:t>
+        </w:r>
+      </w:ins>
+      <w:r>
+        <w:t xml:space="preserve">. This improves the ability to assess ecosystem </w:t>
+      </w:r>
+      <w:del w:id="25" w:author="Matteo Marcantonio" w:date="2024-06-06T07:21:00Z">
+        <w:r>
+          <w:delText>health and resilience</w:delText>
+        </w:r>
+      </w:del>
+      <w:ins w:id="26" w:author="Matteo Marcantonio" w:date="2024-06-06T07:22:00Z">
+        <w:r>
+          <w:t xml:space="preserve">changes </w:t>
+        </w:r>
+      </w:ins>
+      <w:r>
+        <w:t>through</w:t>
+      </w:r>
+      <w:ins w:id="27" w:author="Matteo Marcantonio" w:date="2024-06-06T07:22:00Z">
+        <w:r>
+          <w:t xml:space="preserve"> space and time</w:t>
+        </w:r>
+      </w:ins>
+      <w:r>
+        <w:t>, providing a more comprehensive understanding of biodiversity dynamics</w:t>
+      </w:r>
+      <w:ins w:id="28" w:author="Utente guest" w:date="2024-06-06T09:48:00Z">
+        <w:r>
+          <w:t>,</w:t>
+        </w:r>
+      </w:ins>
+      <w:r>
+        <w:t xml:space="preserve"> and the ability to </w:t>
+      </w:r>
+      <w:ins w:id="29" w:author="Utente guest" w:date="2024-06-06T09:48:00Z">
+        <w:r>
+          <w:t>gaug</w:t>
+        </w:r>
+      </w:ins>
       <w:r>
         <w:t>e</w:t>
       </w:r>
-      <w:r>
-        <w:t xml:space="preserve">facts and better classify floral communities. This </w:t>
-      </w:r>
-      <w:r>
-        <w:t>improves</w:t>
-      </w:r>
-      <w:r>
-        <w:t xml:space="preserve"> the ability to </w:t>
-      </w:r>
-      <w:r>
-        <w:t>assess</w:t>
-      </w:r>
-      <w:r>
-        <w:t xml:space="preserve"> ecosystem health and resilience, providing a more comprehensive understanding of biodiversity dynamics.</w:t>
+      <w:ins w:id="30" w:author="Utente guest" w:date="2024-06-06T09:48:00Z">
+        <w:r>
+          <w:t xml:space="preserve"> the resilience of different vegetation</w:t>
+        </w:r>
+      </w:ins>
+      <w:r>
+        <w:t xml:space="preserve"> patches</w:t>
+      </w:r>
+      <w:r>
+        <w:t>.</w:t>
       </w:r>
     </w:p>
     <w:p>
       <w:r>
         <w:t xml:space="preserve">We conclude that the inclusion of </w:t>
       </w:r>
-      <w:r>
-        <w:t xml:space="preserve">phenology in biodiversity assessment is necessary, </w:t>
-      </w:r>
-      <w:r>
-        <w:t xml:space="preserve">and that our </w:t>
-      </w:r>
-      <w:r>
-        <w:t xml:space="preserve">modifications </w:t>
-      </w:r>
-      <w:r>
-        <w:t xml:space="preserve">of </w:t>
-      </w:r>
-      <w:r>
-        <w:t>`</w:t>
+      <w:ins w:id="31" w:author="Matteo Marcantonio" w:date="2024-06-06T07:22:00Z">
+        <w:r>
+          <w:t xml:space="preserve">plant </w:t>
+        </w:r>
+      </w:ins>
+      <w:r>
+        <w:t xml:space="preserve">phenology in biodiversity assessment is necessary, and that our modifications </w:t>
+      </w:r>
+      <w:r>
+        <w:t>to</w:t>
+      </w:r>
+      <w:r>
+        <w:t xml:space="preserve"> `</w:t>
       </w:r>
       <w:proofErr w:type="spellStart"/>
       <w:r>
@@ -466,24 +385,15 @@
       </w:r>
       <w:proofErr w:type="spellEnd"/>
       <w:r>
-        <w:t xml:space="preserve">()` </w:t>
-      </w:r>
-      <w:r>
-        <w:t xml:space="preserve">will be valuable to facilitate </w:t>
-      </w:r>
-      <w:r>
-        <w:t xml:space="preserve">the accurate detection and description of ecosystem trends in response to </w:t>
-      </w:r>
-      <w:r>
-        <w:t>our changing environment</w:t>
-      </w:r>
-      <w:r>
-        <w:t>.</w:t>
+        <w:t>()` will be valuable to facilitate the accurate detection and description of ecosystem trends in response to our changing environment.</w:t>
       </w:r>
     </w:p>
     <w:p>
       <w:pPr>
         <w:pStyle w:val="Heading1"/>
+        <w:rPr>
+          <w:rFonts w:hint="eastAsia"/>
+        </w:rPr>
       </w:pPr>
       <w:proofErr w:type="spellStart"/>
       <w:r>
@@ -554,6 +464,14 @@
     </w:sectPr>
   </w:body>
 </w:document>
+</file>
+
+<file path=word/people.xml><?xml version="1.0" encoding="utf-8"?>
+<w15:people xmlns:wpc="http://schemas.microsoft.com/office/word/2010/wordprocessingCanvas" xmlns:cx="http://schemas.microsoft.com/office/drawing/2014/chartex" xmlns:cx1="http://schemas.microsoft.com/office/drawing/2015/9/8/chartex" xmlns:cx2="http://schemas.microsoft.com/office/drawing/2015/10/21/chartex" xmlns:cx3="http://schemas.microsoft.com/office/drawing/2016/5/9/chartex" xmlns:cx4="http://schemas.microsoft.com/office/drawing/2016/5/10/chartex" xmlns:cx5="http://schemas.microsoft.com/office/drawing/2016/5/11/chartex" xmlns:cx6="http://schemas.microsoft.com/office/drawing/2016/5/12/chartex" xmlns:cx7="http://schemas.microsoft.com/office/drawing/2016/5/13/chartex" xmlns:cx8="http://schemas.microsoft.com/office/drawing/2016/5/14/chartex" xmlns:mc="http://schemas.openxmlformats.org/markup-compatibility/2006" xmlns:aink="http://schemas.microsoft.com/office/drawing/2016/ink" xmlns:am3d="http://schemas.microsoft.com/office/drawing/2017/model3d" xmlns:o="urn:schemas-microsoft-com:office:office" xmlns:oel="http://schemas.microsoft.com/office/2019/extlst" xmlns:r="http://schemas.openxmlformats.org/officeDocument/2006/relationships" xmlns:m="http://schemas.openxmlformats.org/officeDocument/2006/math" xmlns:v="urn:schemas-microsoft-com:vml" xmlns:wp14="http://schemas.microsoft.com/office/word/2010/wordprocessingDrawing" xmlns:wp="http://schemas.openxmlformats.org/drawingml/2006/wordprocessingDrawing" xmlns:w10="urn:schemas-microsoft-com:office:word" xmlns:w="http://schemas.openxmlformats.org/wordprocessingml/2006/main" xmlns:w14="http://schemas.microsoft.com/office/word/2010/wordml" xmlns:w15="http://schemas.microsoft.com/office/word/2012/wordml" xmlns:w16cex="http://schemas.microsoft.com/office/word/2018/wordml/cex" xmlns:w16cid="http://schemas.microsoft.com/office/word/2016/wordml/cid" xmlns:w16="http://schemas.microsoft.com/office/word/2018/wordml" xmlns:w16sdtdh="http://schemas.microsoft.com/office/word/2020/wordml/sdtdatahash" xmlns:w16se="http://schemas.microsoft.com/office/word/2015/wordml/symex" xmlns:wpg="http://schemas.microsoft.com/office/word/2010/wordprocessingGroup" xmlns:wpi="http://schemas.microsoft.com/office/word/2010/wordprocessingInk" xmlns:wne="http://schemas.microsoft.com/office/word/2006/wordml" xmlns:wps="http://schemas.microsoft.com/office/word/2010/wordprocessingShape" mc:Ignorable="w14 w15 w16se w16cid w16 w16cex w16sdtdh wp14">
+  <w15:person w15:author="Matteo Marcantonio">
+    <w15:presenceInfo w15:providerId="Windows Live" w15:userId="d39d98bb9558fa56"/>
+  </w15:person>
+</w15:people>
 </file>
 
 <file path=word/styles.xml><?xml version="1.0" encoding="utf-8"?>
@@ -954,7 +872,7 @@
   <w:style w:type="paragraph" w:default="1" w:styleId="Normal">
     <w:name w:val="Normal"/>
     <w:qFormat/>
-    <w:rsid w:val="00E9595B"/>
+    <w:rsid w:val="00CD665B"/>
     <w:rPr>
       <w:rFonts w:ascii="Arial" w:hAnsi="Arial"/>
       <w:sz w:val="22"/>
@@ -968,7 +886,7 @@
     <w:autoRedefine/>
     <w:uiPriority w:val="9"/>
     <w:qFormat/>
-    <w:rsid w:val="00E9595B"/>
+    <w:rsid w:val="00CD665B"/>
     <w:pPr>
       <w:keepNext/>
       <w:keepLines/>
@@ -996,7 +914,7 @@
     <w:uiPriority w:val="9"/>
     <w:unhideWhenUsed/>
     <w:qFormat/>
-    <w:rsid w:val="00E9595B"/>
+    <w:rsid w:val="00CD665B"/>
     <w:pPr>
       <w:keepNext/>
       <w:keepLines/>
@@ -1019,7 +937,7 @@
     <w:uiPriority w:val="9"/>
     <w:unhideWhenUsed/>
     <w:qFormat/>
-    <w:rsid w:val="00E9595B"/>
+    <w:rsid w:val="00CD665B"/>
     <w:pPr>
       <w:keepNext/>
       <w:keepLines/>
@@ -1042,7 +960,7 @@
     <w:uiPriority w:val="9"/>
     <w:unhideWhenUsed/>
     <w:qFormat/>
-    <w:rsid w:val="00E9595B"/>
+    <w:rsid w:val="00CD665B"/>
     <w:pPr>
       <w:keepNext/>
       <w:keepLines/>
@@ -1066,7 +984,7 @@
     <w:uiPriority w:val="9"/>
     <w:unhideWhenUsed/>
     <w:qFormat/>
-    <w:rsid w:val="00E9595B"/>
+    <w:rsid w:val="00CD665B"/>
     <w:pPr>
       <w:keepNext/>
       <w:keepLines/>
@@ -1090,7 +1008,7 @@
     <w:uiPriority w:val="9"/>
     <w:unhideWhenUsed/>
     <w:qFormat/>
-    <w:rsid w:val="00E9595B"/>
+    <w:rsid w:val="00CD665B"/>
     <w:pPr>
       <w:keepNext/>
       <w:keepLines/>
@@ -1116,7 +1034,7 @@
     <w:uiPriority w:val="9"/>
     <w:unhideWhenUsed/>
     <w:qFormat/>
-    <w:rsid w:val="00E9595B"/>
+    <w:rsid w:val="00CD665B"/>
     <w:pPr>
       <w:keepNext/>
       <w:keepLines/>
@@ -1141,7 +1059,7 @@
     <w:uiPriority w:val="9"/>
     <w:unhideWhenUsed/>
     <w:qFormat/>
-    <w:rsid w:val="00E9595B"/>
+    <w:rsid w:val="00CD665B"/>
     <w:pPr>
       <w:keepNext/>
       <w:keepLines/>
@@ -1166,7 +1084,7 @@
     <w:uiPriority w:val="9"/>
     <w:unhideWhenUsed/>
     <w:qFormat/>
-    <w:rsid w:val="00E9595B"/>
+    <w:rsid w:val="00CD665B"/>
     <w:pPr>
       <w:keepNext/>
       <w:keepLines/>
@@ -1186,6 +1104,7 @@
   <w:style w:type="character" w:default="1" w:styleId="DefaultParagraphFont">
     <w:name w:val="Default Paragraph Font"/>
     <w:uiPriority w:val="1"/>
+    <w:semiHidden/>
     <w:unhideWhenUsed/>
   </w:style>
   <w:style w:type="table" w:default="1" w:styleId="TableNormal">
@@ -1214,7 +1133,7 @@
     <w:basedOn w:val="Heading1"/>
     <w:autoRedefine/>
     <w:qFormat/>
-    <w:rsid w:val="00E9595B"/>
+    <w:rsid w:val="00CD665B"/>
     <w:pPr>
       <w:pBdr>
         <w:bottom w:val="single" w:sz="12" w:space="1" w:color="C45911" w:themeColor="accent2" w:themeShade="BF"/>
@@ -1226,7 +1145,7 @@
     <w:basedOn w:val="DefaultParagraphFont"/>
     <w:link w:val="Heading1"/>
     <w:uiPriority w:val="9"/>
-    <w:rsid w:val="00E9595B"/>
+    <w:rsid w:val="00CD665B"/>
     <w:rPr>
       <w:rFonts w:ascii="Latha" w:eastAsiaTheme="majorEastAsia" w:hAnsi="Latha" w:cstheme="majorBidi"/>
       <w:spacing w:val="10"/>
@@ -1257,7 +1176,7 @@
     <w:basedOn w:val="DefaultParagraphFont"/>
     <w:link w:val="Heading2"/>
     <w:uiPriority w:val="9"/>
-    <w:rsid w:val="00E9595B"/>
+    <w:rsid w:val="00CD665B"/>
     <w:rPr>
       <w:rFonts w:ascii="Latha" w:eastAsiaTheme="majorEastAsia" w:hAnsi="Latha" w:cstheme="majorBidi"/>
       <w:sz w:val="32"/>
@@ -1270,7 +1189,7 @@
     <w:basedOn w:val="DefaultParagraphFont"/>
     <w:link w:val="Heading3"/>
     <w:uiPriority w:val="9"/>
-    <w:rsid w:val="00E9595B"/>
+    <w:rsid w:val="00CD665B"/>
     <w:rPr>
       <w:rFonts w:ascii="Latha" w:eastAsiaTheme="majorEastAsia" w:hAnsi="Latha" w:cstheme="majorBidi"/>
       <w:sz w:val="28"/>
@@ -1283,7 +1202,7 @@
     <w:basedOn w:val="DefaultParagraphFont"/>
     <w:link w:val="Heading4"/>
     <w:uiPriority w:val="9"/>
-    <w:rsid w:val="00E9595B"/>
+    <w:rsid w:val="00CD665B"/>
     <w:rPr>
       <w:rFonts w:ascii="Latha" w:eastAsiaTheme="majorEastAsia" w:hAnsi="Latha" w:cstheme="majorBidi"/>
       <w:iCs/>
@@ -1297,7 +1216,7 @@
     <w:basedOn w:val="DefaultParagraphFont"/>
     <w:link w:val="Heading5"/>
     <w:uiPriority w:val="9"/>
-    <w:rsid w:val="00E9595B"/>
+    <w:rsid w:val="00CD665B"/>
     <w:rPr>
       <w:rFonts w:ascii="Latha" w:eastAsiaTheme="majorEastAsia" w:hAnsi="Latha" w:cstheme="majorBidi"/>
       <w:iCs/>
@@ -1311,7 +1230,7 @@
     <w:basedOn w:val="DefaultParagraphFont"/>
     <w:link w:val="Heading6"/>
     <w:uiPriority w:val="9"/>
-    <w:rsid w:val="00E9595B"/>
+    <w:rsid w:val="00CD665B"/>
     <w:rPr>
       <w:rFonts w:ascii="Latha" w:eastAsiaTheme="majorEastAsia" w:hAnsi="Latha" w:cstheme="majorBidi"/>
       <w:iCs/>
@@ -1326,7 +1245,7 @@
     <w:basedOn w:val="DefaultParagraphFont"/>
     <w:link w:val="Heading7"/>
     <w:uiPriority w:val="9"/>
-    <w:rsid w:val="00E9595B"/>
+    <w:rsid w:val="00CD665B"/>
     <w:rPr>
       <w:rFonts w:ascii="Latha" w:eastAsiaTheme="majorEastAsia" w:hAnsi="Latha" w:cstheme="majorBidi"/>
       <w:sz w:val="23"/>
@@ -1340,7 +1259,7 @@
     <w:basedOn w:val="DefaultParagraphFont"/>
     <w:link w:val="Heading8"/>
     <w:uiPriority w:val="9"/>
-    <w:rsid w:val="00E9595B"/>
+    <w:rsid w:val="00CD665B"/>
     <w:rPr>
       <w:rFonts w:ascii="Latha" w:eastAsiaTheme="majorEastAsia" w:hAnsi="Latha" w:cstheme="majorBidi"/>
       <w:iCs/>
@@ -1354,7 +1273,7 @@
     <w:basedOn w:val="DefaultParagraphFont"/>
     <w:link w:val="Heading9"/>
     <w:uiPriority w:val="9"/>
-    <w:rsid w:val="00E9595B"/>
+    <w:rsid w:val="00CD665B"/>
     <w:rPr>
       <w:rFonts w:ascii="Latha" w:eastAsiaTheme="majorEastAsia" w:hAnsi="Latha" w:cstheme="majorBidi"/>
       <w:iCs/>
@@ -1373,7 +1292,7 @@
     <w:semiHidden/>
     <w:unhideWhenUsed/>
     <w:qFormat/>
-    <w:rsid w:val="00E9595B"/>
+    <w:rsid w:val="00CD665B"/>
     <w:pPr>
       <w:shd w:val="clear" w:color="auto" w:fill="F2F2F2" w:themeFill="background1" w:themeFillShade="F2"/>
       <w:spacing w:after="0" w:line="240" w:lineRule="auto"/>
@@ -1389,7 +1308,7 @@
     <w:link w:val="FootnoteText"/>
     <w:uiPriority w:val="99"/>
     <w:semiHidden/>
-    <w:rsid w:val="00E9595B"/>
+    <w:rsid w:val="00CD665B"/>
     <w:rPr>
       <w:rFonts w:ascii="Arial" w:hAnsi="Arial"/>
       <w:sz w:val="18"/>
@@ -1405,7 +1324,7 @@
     <w:uiPriority w:val="99"/>
     <w:unhideWhenUsed/>
     <w:qFormat/>
-    <w:rsid w:val="00E9595B"/>
+    <w:rsid w:val="00CD665B"/>
     <w:pPr>
       <w:shd w:val="clear" w:color="auto" w:fill="D0CECE" w:themeFill="background2" w:themeFillShade="E6"/>
       <w:spacing w:line="240" w:lineRule="auto"/>
@@ -1422,7 +1341,7 @@
     <w:basedOn w:val="DefaultParagraphFont"/>
     <w:link w:val="CommentText"/>
     <w:uiPriority w:val="99"/>
-    <w:rsid w:val="00E9595B"/>
+    <w:rsid w:val="00CD665B"/>
     <w:rPr>
       <w:rFonts w:asciiTheme="minorBidi" w:hAnsiTheme="minorBidi"/>
       <w:spacing w:val="8"/>
@@ -1439,7 +1358,7 @@
     <w:uiPriority w:val="35"/>
     <w:unhideWhenUsed/>
     <w:qFormat/>
-    <w:rsid w:val="00E9595B"/>
+    <w:rsid w:val="00CD665B"/>
     <w:pPr>
       <w:shd w:val="clear" w:color="auto" w:fill="auto"/>
       <w:ind w:left="0"/>
@@ -1461,7 +1380,7 @@
     <w:autoRedefine/>
     <w:uiPriority w:val="10"/>
     <w:qFormat/>
-    <w:rsid w:val="00E9595B"/>
+    <w:rsid w:val="00CD665B"/>
     <w:pPr>
       <w:pBdr>
         <w:top w:val="single" w:sz="12" w:space="1" w:color="C45911" w:themeColor="accent2" w:themeShade="BF"/>
@@ -1483,7 +1402,7 @@
     <w:basedOn w:val="DefaultParagraphFont"/>
     <w:link w:val="Title"/>
     <w:uiPriority w:val="10"/>
-    <w:rsid w:val="00E9595B"/>
+    <w:rsid w:val="00CD665B"/>
     <w:rPr>
       <w:rFonts w:ascii="Gisha" w:eastAsiaTheme="majorEastAsia" w:hAnsi="Gisha" w:cstheme="majorBidi"/>
       <w:position w:val="-2"/>
@@ -1500,7 +1419,7 @@
     <w:autoRedefine/>
     <w:uiPriority w:val="11"/>
     <w:qFormat/>
-    <w:rsid w:val="00E9595B"/>
+    <w:rsid w:val="00CD665B"/>
     <w:pPr>
       <w:numPr>
         <w:ilvl w:val="1"/>
@@ -1526,7 +1445,7 @@
     <w:basedOn w:val="DefaultParagraphFont"/>
     <w:link w:val="Subtitle"/>
     <w:uiPriority w:val="11"/>
-    <w:rsid w:val="00E9595B"/>
+    <w:rsid w:val="00CD665B"/>
     <w:rPr>
       <w:rFonts w:ascii="Consolas" w:hAnsi="Consolas"/>
       <w:b/>
@@ -1541,7 +1460,7 @@
     <w:basedOn w:val="DefaultParagraphFont"/>
     <w:uiPriority w:val="22"/>
     <w:qFormat/>
-    <w:rsid w:val="00E9595B"/>
+    <w:rsid w:val="00CD665B"/>
     <w:rPr>
       <w:rFonts w:ascii="Liberation Sans" w:hAnsi="Liberation Sans"/>
       <w:bCs/>
@@ -1554,7 +1473,7 @@
     <w:basedOn w:val="DefaultParagraphFont"/>
     <w:uiPriority w:val="20"/>
     <w:qFormat/>
-    <w:rsid w:val="00E9595B"/>
+    <w:rsid w:val="00CD665B"/>
     <w:rPr>
       <w:rFonts w:ascii="Arial" w:hAnsi="Arial" w:cstheme="minorBidi"/>
       <w:b w:val="0"/>
@@ -1575,7 +1494,7 @@
     <w:autoRedefine/>
     <w:uiPriority w:val="1"/>
     <w:qFormat/>
-    <w:rsid w:val="00E9595B"/>
+    <w:rsid w:val="00CD665B"/>
     <w:pPr>
       <w:spacing w:after="0" w:line="240" w:lineRule="auto"/>
     </w:pPr>
@@ -1589,7 +1508,7 @@
     <w:basedOn w:val="Normal"/>
     <w:uiPriority w:val="34"/>
     <w:qFormat/>
-    <w:rsid w:val="00E9595B"/>
+    <w:rsid w:val="00CD665B"/>
     <w:pPr>
       <w:ind w:left="720"/>
       <w:contextualSpacing/>
@@ -1603,7 +1522,7 @@
     <w:autoRedefine/>
     <w:uiPriority w:val="29"/>
     <w:qFormat/>
-    <w:rsid w:val="00E9595B"/>
+    <w:rsid w:val="00CD665B"/>
     <w:pPr>
       <w:spacing w:before="160"/>
       <w:ind w:left="720"/>
@@ -1618,7 +1537,7 @@
     <w:basedOn w:val="DefaultParagraphFont"/>
     <w:link w:val="Quote"/>
     <w:uiPriority w:val="29"/>
-    <w:rsid w:val="00E9595B"/>
+    <w:rsid w:val="00CD665B"/>
     <w:rPr>
       <w:rFonts w:ascii="Comic Neue Angular" w:eastAsiaTheme="majorEastAsia" w:hAnsi="Comic Neue Angular" w:cstheme="majorBidi"/>
       <w:sz w:val="22"/>
@@ -1632,7 +1551,7 @@
     <w:autoRedefine/>
     <w:uiPriority w:val="30"/>
     <w:qFormat/>
-    <w:rsid w:val="00E9595B"/>
+    <w:rsid w:val="00CD665B"/>
     <w:pPr>
       <w:pBdr>
         <w:top w:val="double" w:sz="4" w:space="1" w:color="auto"/>
@@ -1655,7 +1574,7 @@
     <w:basedOn w:val="DefaultParagraphFont"/>
     <w:link w:val="IntenseQuote"/>
     <w:uiPriority w:val="30"/>
-    <w:rsid w:val="00E9595B"/>
+    <w:rsid w:val="00CD665B"/>
     <w:rPr>
       <w:rFonts w:ascii="High Tower Text" w:eastAsiaTheme="majorEastAsia" w:hAnsi="High Tower Text" w:cstheme="majorBidi"/>
       <w:caps/>
@@ -1669,7 +1588,7 @@
     <w:basedOn w:val="DefaultParagraphFont"/>
     <w:uiPriority w:val="19"/>
     <w:qFormat/>
-    <w:rsid w:val="00E9595B"/>
+    <w:rsid w:val="00CD665B"/>
     <w:rPr>
       <w:i/>
       <w:iCs/>
@@ -1681,7 +1600,7 @@
     <w:basedOn w:val="DefaultParagraphFont"/>
     <w:uiPriority w:val="31"/>
     <w:qFormat/>
-    <w:rsid w:val="00E9595B"/>
+    <w:rsid w:val="00CD665B"/>
     <w:rPr>
       <w:rFonts w:asciiTheme="minorHAnsi" w:hAnsiTheme="minorHAnsi" w:cstheme="minorBidi"/>
       <w:caps w:val="0"/>
@@ -1699,7 +1618,7 @@
     <w:basedOn w:val="DefaultParagraphFont"/>
     <w:uiPriority w:val="32"/>
     <w:qFormat/>
-    <w:rsid w:val="00E9595B"/>
+    <w:rsid w:val="00CD665B"/>
     <w:rPr>
       <w:rFonts w:asciiTheme="minorHAnsi" w:hAnsiTheme="minorHAnsi" w:cstheme="minorBidi"/>
       <w:b/>
@@ -1721,7 +1640,7 @@
     <w:basedOn w:val="DefaultParagraphFont"/>
     <w:uiPriority w:val="33"/>
     <w:qFormat/>
-    <w:rsid w:val="00E9595B"/>
+    <w:rsid w:val="00CD665B"/>
     <w:rPr>
       <w:rFonts w:ascii="Raavi" w:eastAsiaTheme="minorEastAsia" w:hAnsi="Raavi" w:cstheme="minorBidi"/>
       <w:b/>
@@ -1746,10 +1665,21 @@
     <w:semiHidden/>
     <w:unhideWhenUsed/>
     <w:qFormat/>
-    <w:rsid w:val="00E9595B"/>
+    <w:rsid w:val="00CD665B"/>
     <w:pPr>
       <w:outlineLvl w:val="9"/>
     </w:pPr>
+  </w:style>
+  <w:style w:type="character" w:styleId="CommentReference">
+    <w:name w:val="annotation reference"/>
+    <w:basedOn w:val="DefaultParagraphFont"/>
+    <w:uiPriority w:val="99"/>
+    <w:semiHidden/>
+    <w:unhideWhenUsed/>
+    <w:rPr>
+      <w:sz w:val="16"/>
+      <w:szCs w:val="16"/>
+    </w:rPr>
   </w:style>
 </w:styles>
 </file>

</xml_diff>